<commit_message>
Updates to the Resource Graphs
</commit_message>
<xml_diff>
--- a/Resource_Graph_Representation/Create_Resource_Edge.docx
+++ b/Resource_Graph_Representation/Create_Resource_Edge.docx
@@ -9,8 +9,8 @@
         <w:tblLook w:val="04A0" w:firstRow="1" w:lastRow="0" w:firstColumn="1" w:lastColumn="0" w:noHBand="0" w:noVBand="1"/>
       </w:tblPr>
       <w:tblGrid>
-        <w:gridCol w:w="4385"/>
-        <w:gridCol w:w="4965"/>
+        <w:gridCol w:w="1162"/>
+        <w:gridCol w:w="8188"/>
       </w:tblGrid>
       <w:tr>
         <w:tc>
@@ -427,8 +427,26 @@
                 <w:sz w:val="20"/>
                 <w:szCs w:val="20"/>
               </w:rPr>
-              <w:t>Call is made for a new graph database resource addition</w:t>
-            </w:r>
+              <w:t xml:space="preserve">Call is made for a new graph database resource </w:t>
+            </w:r>
+            <w:proofErr w:type="gramStart"/>
+            <w:r>
+              <w:rPr>
+                <w:rFonts w:cstheme="minorHAnsi"/>
+                <w:sz w:val="20"/>
+                <w:szCs w:val="20"/>
+              </w:rPr>
+              <w:t>additio</w:t>
+            </w:r>
+            <w:r>
+              <w:rPr>
+                <w:rFonts w:cstheme="minorHAnsi"/>
+                <w:sz w:val="20"/>
+                <w:szCs w:val="20"/>
+              </w:rPr>
+              <w:t>ns</w:t>
+            </w:r>
+            <w:proofErr w:type="gramEnd"/>
           </w:p>
         </w:tc>
       </w:tr>
@@ -464,9 +482,10 @@
           </w:tcPr>
           <w:p>
             <w:pPr>
+              <w:pStyle w:val="ListParagraph"/>
               <w:numPr>
                 <w:ilvl w:val="0"/>
-                <w:numId w:val="1"/>
+                <w:numId w:val="2"/>
               </w:numPr>
               <w:suppressAutoHyphens/>
               <w:rPr>
@@ -496,254 +515,58 @@
           </w:p>
           <w:p>
             <w:pPr>
-              <w:numPr>
-                <w:ilvl w:val="0"/>
-                <w:numId w:val="1"/>
-              </w:numPr>
-              <w:suppressAutoHyphens/>
-              <w:rPr>
-                <w:rFonts w:cstheme="minorHAnsi"/>
+              <w:rPr>
                 <w:sz w:val="20"/>
                 <w:szCs w:val="20"/>
               </w:rPr>
             </w:pPr>
             <w:proofErr w:type="spellStart"/>
-            <w:proofErr w:type="gramStart"/>
-            <w:r>
-              <w:rPr>
-                <w:rFonts w:cstheme="minorHAnsi"/>
-                <w:sz w:val="20"/>
-                <w:szCs w:val="20"/>
-              </w:rPr>
-              <w:t>g.addE</w:t>
+            <w:r>
+              <w:rPr>
+                <w:sz w:val="20"/>
+                <w:szCs w:val="20"/>
+              </w:rPr>
+              <w:t>g.V</w:t>
             </w:r>
             <w:proofErr w:type="spellEnd"/>
-            <w:proofErr w:type="gramEnd"/>
-            <w:r>
-              <w:rPr>
-                <w:rFonts w:cstheme="minorHAnsi"/>
-                <w:sz w:val="20"/>
-                <w:szCs w:val="20"/>
-              </w:rPr>
-              <w:t>(‘connection’,).property((‘ComposerID’,0),</w:t>
-            </w:r>
-          </w:p>
-          <w:p>
-            <w:pPr>
-              <w:suppressAutoHyphens/>
-              <w:ind w:left="720"/>
-              <w:rPr>
-                <w:rFonts w:cstheme="minorHAnsi"/>
-                <w:sz w:val="20"/>
-                <w:szCs w:val="20"/>
-              </w:rPr>
-            </w:pPr>
-            <w:r>
-              <w:rPr>
-                <w:rFonts w:cstheme="minorHAnsi"/>
-                <w:sz w:val="20"/>
-                <w:szCs w:val="20"/>
-              </w:rPr>
-              <w:t>(‘</w:t>
+            <w:r>
+              <w:rPr>
+                <w:sz w:val="20"/>
+                <w:szCs w:val="20"/>
+              </w:rPr>
+              <w:t>(4136).</w:t>
             </w:r>
             <w:proofErr w:type="spellStart"/>
             <w:r>
               <w:rPr>
-                <w:rFonts w:cstheme="minorHAnsi"/>
-                <w:sz w:val="20"/>
-                <w:szCs w:val="20"/>
-              </w:rPr>
-              <w:t>MessageID</w:t>
+                <w:sz w:val="20"/>
+                <w:szCs w:val="20"/>
+              </w:rPr>
+              <w:t>addE</w:t>
             </w:r>
             <w:proofErr w:type="spellEnd"/>
             <w:r>
               <w:rPr>
-                <w:rFonts w:cstheme="minorHAnsi"/>
-                <w:sz w:val="20"/>
-                <w:szCs w:val="20"/>
-              </w:rPr>
-              <w:t>’),0</w:t>
-            </w:r>
-            <w:proofErr w:type="gramStart"/>
-            <w:r>
-              <w:rPr>
-                <w:rFonts w:cstheme="minorHAnsi"/>
-                <w:sz w:val="20"/>
-                <w:szCs w:val="20"/>
-              </w:rPr>
-              <w:t>),(</w:t>
-            </w:r>
-            <w:proofErr w:type="gramEnd"/>
-            <w:r>
-              <w:rPr>
-                <w:rFonts w:cstheme="minorHAnsi"/>
-                <w:sz w:val="20"/>
-                <w:szCs w:val="20"/>
-              </w:rPr>
-              <w:t xml:space="preserve">‘severity’,0),(‘proposed resolution’),‘proposed resolution’’),(’resource </w:t>
+                <w:sz w:val="20"/>
+                <w:szCs w:val="20"/>
+              </w:rPr>
+              <w:t xml:space="preserve">('Nic 1 LID Nic 2 LID').to(__.V(4272)).property('ConnectionType','RDMA').property('ConnectionVersion','OmniPath').property('LinkSpeed','100Gbps').property('Manufacturer','OmniPath').property('FECN','FECN').property('BECN','BECN').property('BytesSentCounter','Bytes').property('Message','Event Message').property('MessageID',260).property('Proposed </w:t>
             </w:r>
             <w:proofErr w:type="spellStart"/>
             <w:r>
               <w:rPr>
-                <w:rFonts w:cstheme="minorHAnsi"/>
-                <w:sz w:val="20"/>
-                <w:szCs w:val="20"/>
-              </w:rPr>
-              <w:t>connections’,’resource</w:t>
+                <w:sz w:val="20"/>
+                <w:szCs w:val="20"/>
+              </w:rPr>
+              <w:t>Resolution','Proposed</w:t>
             </w:r>
             <w:proofErr w:type="spellEnd"/>
             <w:r>
               <w:rPr>
-                <w:rFonts w:cstheme="minorHAnsi"/>
-                <w:sz w:val="20"/>
-                <w:szCs w:val="20"/>
-              </w:rPr>
-              <w:t xml:space="preserve"> connections’),(‘</w:t>
-            </w:r>
-            <w:proofErr w:type="spellStart"/>
-            <w:r>
-              <w:rPr>
-                <w:rFonts w:cstheme="minorHAnsi"/>
-                <w:sz w:val="20"/>
-                <w:szCs w:val="20"/>
-              </w:rPr>
-              <w:t>path’,’path</w:t>
-            </w:r>
-            <w:proofErr w:type="spellEnd"/>
-            <w:r>
-              <w:rPr>
-                <w:rFonts w:cstheme="minorHAnsi"/>
-                <w:sz w:val="20"/>
-                <w:szCs w:val="20"/>
-              </w:rPr>
-              <w:t>’),(‘</w:t>
-            </w:r>
-            <w:proofErr w:type="spellStart"/>
-            <w:r>
-              <w:rPr>
-                <w:rFonts w:cstheme="minorHAnsi"/>
-                <w:sz w:val="20"/>
-                <w:szCs w:val="20"/>
-              </w:rPr>
-              <w:t>tenancy’,’tenancy</w:t>
-            </w:r>
-            <w:proofErr w:type="spellEnd"/>
-            <w:r>
-              <w:rPr>
-                <w:rFonts w:cstheme="minorHAnsi"/>
-                <w:sz w:val="20"/>
-                <w:szCs w:val="20"/>
-              </w:rPr>
-              <w:t>’),</w:t>
-            </w:r>
-          </w:p>
-          <w:p>
-            <w:pPr>
-              <w:suppressAutoHyphens/>
-              <w:ind w:left="720"/>
-              <w:rPr>
-                <w:rFonts w:cstheme="minorHAnsi"/>
-                <w:sz w:val="20"/>
-                <w:szCs w:val="20"/>
-              </w:rPr>
-            </w:pPr>
-            <w:r>
-              <w:rPr>
-                <w:rFonts w:cstheme="minorHAnsi"/>
-                <w:sz w:val="20"/>
-                <w:szCs w:val="20"/>
-              </w:rPr>
-              <w:t xml:space="preserve">(‘security </w:t>
-            </w:r>
-            <w:proofErr w:type="spellStart"/>
-            <w:r>
-              <w:rPr>
-                <w:rFonts w:cstheme="minorHAnsi"/>
-                <w:sz w:val="20"/>
-                <w:szCs w:val="20"/>
-              </w:rPr>
-              <w:t>value’,’security</w:t>
-            </w:r>
-            <w:proofErr w:type="spellEnd"/>
-            <w:r>
-              <w:rPr>
-                <w:rFonts w:cstheme="minorHAnsi"/>
-                <w:sz w:val="20"/>
-                <w:szCs w:val="20"/>
-              </w:rPr>
-              <w:t xml:space="preserve"> value’</w:t>
-            </w:r>
-            <w:proofErr w:type="gramStart"/>
-            <w:r>
-              <w:rPr>
-                <w:rFonts w:cstheme="minorHAnsi"/>
-                <w:sz w:val="20"/>
-                <w:szCs w:val="20"/>
-              </w:rPr>
-              <w:t>),(</w:t>
-            </w:r>
-            <w:proofErr w:type="gramEnd"/>
-            <w:r>
-              <w:rPr>
-                <w:rFonts w:cstheme="minorHAnsi"/>
-                <w:sz w:val="20"/>
-                <w:szCs w:val="20"/>
-              </w:rPr>
-              <w:t xml:space="preserve">‘security </w:t>
-            </w:r>
-            <w:proofErr w:type="spellStart"/>
-            <w:r>
-              <w:rPr>
-                <w:rFonts w:cstheme="minorHAnsi"/>
-                <w:sz w:val="20"/>
-                <w:szCs w:val="20"/>
-              </w:rPr>
-              <w:t>association’,’security</w:t>
-            </w:r>
-            <w:proofErr w:type="spellEnd"/>
-            <w:r>
-              <w:rPr>
-                <w:rFonts w:cstheme="minorHAnsi"/>
-                <w:sz w:val="20"/>
-                <w:szCs w:val="20"/>
-              </w:rPr>
-              <w:t xml:space="preserve"> association’)).from(</w:t>
-            </w:r>
-            <w:proofErr w:type="spellStart"/>
-            <w:r>
-              <w:rPr>
-                <w:rFonts w:cstheme="minorHAnsi"/>
-                <w:sz w:val="20"/>
-                <w:szCs w:val="20"/>
-              </w:rPr>
-              <w:t>g.V</w:t>
-            </w:r>
-            <w:proofErr w:type="spellEnd"/>
-            <w:r>
-              <w:rPr>
-                <w:rFonts w:cstheme="minorHAnsi"/>
-                <w:sz w:val="20"/>
-                <w:szCs w:val="20"/>
-              </w:rPr>
-              <w:t>(id1)).to(</w:t>
-            </w:r>
-            <w:proofErr w:type="spellStart"/>
-            <w:r>
-              <w:rPr>
-                <w:rFonts w:cstheme="minorHAnsi"/>
-                <w:sz w:val="20"/>
-                <w:szCs w:val="20"/>
-              </w:rPr>
-              <w:t>g.V</w:t>
-            </w:r>
-            <w:proofErr w:type="spellEnd"/>
-            <w:r>
-              <w:rPr>
-                <w:rFonts w:cstheme="minorHAnsi"/>
-                <w:sz w:val="20"/>
-                <w:szCs w:val="20"/>
-              </w:rPr>
-              <w:t>(id(2))</w:t>
+                <w:sz w:val="20"/>
+                <w:szCs w:val="20"/>
+              </w:rPr>
+              <w:t xml:space="preserve"> Resolution')</w:t>
             </w:r>
           </w:p>
           <w:p>
@@ -918,7 +741,7 @@
   <w:abstractNum w:abstractNumId="0" w15:restartNumberingAfterBreak="0">
     <w:nsid w:val="4B8978AD"/>
     <w:multiLevelType w:val="hybridMultilevel"/>
-    <w:tmpl w:val="C812172C"/>
+    <w:tmpl w:val="08BC7E04"/>
     <w:lvl w:ilvl="0" w:tplc="04090001">
       <w:start w:val="1"/>
       <w:numFmt w:val="bullet"/>

</xml_diff>